<commit_message>
update: updated the revision table in the sdd document
</commit_message>
<xml_diff>
--- a/docs/PeerTayo SDD.docx
+++ b/docs/PeerTayo SDD.docx
@@ -579,7 +579,7 @@
                 <w:color w:val="0f1115"/>
                 <w:rtl w:val="0"/>
               </w:rPr>
-              <w:t xml:space="preserve">[Date]</w:t>
+              <w:t xml:space="preserve">02/18/2026</w:t>
             </w:r>
           </w:p>
         </w:tc>
@@ -608,7 +608,7 @@
                 <w:color w:val="0f1115"/>
                 <w:rtl w:val="0"/>
               </w:rPr>
-              <w:t xml:space="preserve">[Your Name]</w:t>
+              <w:t xml:space="preserve">Mark Anton L. Camoro</w:t>
             </w:r>
           </w:p>
         </w:tc>
@@ -1871,7 +1871,7 @@
     </w:p>
     <w:sdt>
       <w:sdtPr>
-        <w:id w:val="1574613061"/>
+        <w:id w:val="1475397200"/>
         <w:docPartObj>
           <w:docPartGallery w:val="Table of Contents"/>
           <w:docPartUnique w:val="1"/>

</xml_diff>